<commit_message>
ajustes en la base de datos
</commit_message>
<xml_diff>
--- a/documentación/Diccionario de Base de datos.docx
+++ b/documentación/Diccionario de Base de datos.docx
@@ -8,14 +8,12 @@
         <w:rPr>
           <w:rFonts w:ascii="Times New Roman" w:hAnsi="Times New Roman" w:cs="Times New Roman"/>
           <w:color w:val="auto"/>
-          <w:lang w:val="en-US"/>
         </w:rPr>
       </w:pPr>
       <w:r>
         <w:rPr>
           <w:rFonts w:ascii="Times New Roman" w:hAnsi="Times New Roman" w:cs="Times New Roman"/>
           <w:color w:val="auto"/>
-          <w:lang w:val="en-US"/>
         </w:rPr>
         <w:t>Diccionario de Base de datos</w:t>
       </w:r>
@@ -119,13 +117,7 @@
         <w:rPr>
           <w:rFonts w:ascii="Times New Roman" w:hAnsi="Times New Roman" w:cs="Times New Roman"/>
         </w:rPr>
-        <w:t>Descripción:</w:t>
-      </w:r>
-      <w:r>
-        <w:rPr>
-          <w:rFonts w:ascii="Times New Roman" w:hAnsi="Times New Roman" w:cs="Times New Roman"/>
-        </w:rPr>
-        <w:t xml:space="preserve"> donde se crean y se guardan los roles de los </w:t>
+        <w:t xml:space="preserve">Descripción: donde se crean y se guardan los roles de los </w:t>
       </w:r>
       <w:proofErr w:type="gramStart"/>
       <w:r>
@@ -316,6 +308,342 @@
           </w:p>
         </w:tc>
       </w:tr>
+      <w:tr>
+        <w:tc>
+          <w:tcPr>
+            <w:tcW w:w="2336" w:type="dxa"/>
+          </w:tcPr>
+          <w:p>
+            <w:pPr>
+              <w:jc w:val="center"/>
+              <w:rPr>
+                <w:rFonts w:ascii="Times New Roman" w:hAnsi="Times New Roman" w:cs="Times New Roman"/>
+              </w:rPr>
+            </w:pPr>
+            <w:r>
+              <w:rPr>
+                <w:rFonts w:ascii="Times New Roman" w:hAnsi="Times New Roman" w:cs="Times New Roman"/>
+              </w:rPr>
+              <w:t>vendedor</w:t>
+            </w:r>
+          </w:p>
+        </w:tc>
+        <w:tc>
+          <w:tcPr>
+            <w:tcW w:w="1061" w:type="dxa"/>
+          </w:tcPr>
+          <w:p>
+            <w:pPr>
+              <w:jc w:val="center"/>
+              <w:rPr>
+                <w:rFonts w:ascii="Times New Roman" w:hAnsi="Times New Roman" w:cs="Times New Roman"/>
+              </w:rPr>
+            </w:pPr>
+            <w:r>
+              <w:rPr>
+                <w:rFonts w:ascii="Times New Roman" w:hAnsi="Times New Roman" w:cs="Times New Roman"/>
+              </w:rPr>
+              <w:t>N/A</w:t>
+            </w:r>
+          </w:p>
+        </w:tc>
+        <w:tc>
+          <w:tcPr>
+            <w:tcW w:w="2127" w:type="dxa"/>
+          </w:tcPr>
+          <w:p>
+            <w:pPr>
+              <w:jc w:val="center"/>
+              <w:rPr>
+                <w:rFonts w:ascii="Times New Roman" w:hAnsi="Times New Roman" w:cs="Times New Roman"/>
+              </w:rPr>
+            </w:pPr>
+            <w:r>
+              <w:rPr>
+                <w:rFonts w:ascii="Times New Roman" w:hAnsi="Times New Roman" w:cs="Times New Roman"/>
+              </w:rPr>
+              <w:t>bit</w:t>
+            </w:r>
+          </w:p>
+        </w:tc>
+        <w:tc>
+          <w:tcPr>
+            <w:tcW w:w="4252" w:type="dxa"/>
+          </w:tcPr>
+          <w:p>
+            <w:pPr>
+              <w:jc w:val="center"/>
+              <w:rPr>
+                <w:rFonts w:ascii="Times New Roman" w:hAnsi="Times New Roman" w:cs="Times New Roman"/>
+              </w:rPr>
+            </w:pPr>
+            <w:r>
+              <w:rPr>
+                <w:rFonts w:ascii="Times New Roman" w:hAnsi="Times New Roman" w:cs="Times New Roman"/>
+              </w:rPr>
+              <w:t>Permiso otorgado de vendedor</w:t>
+            </w:r>
+          </w:p>
+        </w:tc>
+      </w:tr>
+      <w:tr>
+        <w:tc>
+          <w:tcPr>
+            <w:tcW w:w="2336" w:type="dxa"/>
+          </w:tcPr>
+          <w:p>
+            <w:pPr>
+              <w:jc w:val="center"/>
+              <w:rPr>
+                <w:rFonts w:ascii="Times New Roman" w:hAnsi="Times New Roman" w:cs="Times New Roman"/>
+              </w:rPr>
+            </w:pPr>
+            <w:r>
+              <w:rPr>
+                <w:rFonts w:ascii="Times New Roman" w:hAnsi="Times New Roman" w:cs="Times New Roman"/>
+              </w:rPr>
+              <w:t>edición</w:t>
+            </w:r>
+          </w:p>
+        </w:tc>
+        <w:tc>
+          <w:tcPr>
+            <w:tcW w:w="1061" w:type="dxa"/>
+          </w:tcPr>
+          <w:p>
+            <w:pPr>
+              <w:jc w:val="center"/>
+              <w:rPr>
+                <w:rFonts w:ascii="Times New Roman" w:hAnsi="Times New Roman" w:cs="Times New Roman"/>
+              </w:rPr>
+            </w:pPr>
+            <w:r>
+              <w:rPr>
+                <w:rFonts w:ascii="Times New Roman" w:hAnsi="Times New Roman" w:cs="Times New Roman"/>
+              </w:rPr>
+              <w:t>N/A</w:t>
+            </w:r>
+          </w:p>
+        </w:tc>
+        <w:tc>
+          <w:tcPr>
+            <w:tcW w:w="2127" w:type="dxa"/>
+          </w:tcPr>
+          <w:p>
+            <w:pPr>
+              <w:jc w:val="center"/>
+              <w:rPr>
+                <w:rFonts w:ascii="Times New Roman" w:hAnsi="Times New Roman" w:cs="Times New Roman"/>
+              </w:rPr>
+            </w:pPr>
+            <w:r>
+              <w:rPr>
+                <w:rFonts w:ascii="Times New Roman" w:hAnsi="Times New Roman" w:cs="Times New Roman"/>
+              </w:rPr>
+              <w:t>bit</w:t>
+            </w:r>
+          </w:p>
+        </w:tc>
+        <w:tc>
+          <w:tcPr>
+            <w:tcW w:w="4252" w:type="dxa"/>
+          </w:tcPr>
+          <w:p>
+            <w:pPr>
+              <w:jc w:val="center"/>
+              <w:rPr>
+                <w:rFonts w:ascii="Times New Roman" w:hAnsi="Times New Roman" w:cs="Times New Roman"/>
+              </w:rPr>
+            </w:pPr>
+            <w:r>
+              <w:rPr>
+                <w:rFonts w:ascii="Times New Roman" w:hAnsi="Times New Roman" w:cs="Times New Roman"/>
+              </w:rPr>
+              <w:t xml:space="preserve">Permiso otorgado de </w:t>
+            </w:r>
+            <w:proofErr w:type="spellStart"/>
+            <w:r>
+              <w:rPr>
+                <w:rFonts w:ascii="Times New Roman" w:hAnsi="Times New Roman" w:cs="Times New Roman"/>
+              </w:rPr>
+              <w:t>edicion</w:t>
+            </w:r>
+            <w:proofErr w:type="spellEnd"/>
+          </w:p>
+        </w:tc>
+      </w:tr>
+      <w:tr>
+        <w:tc>
+          <w:tcPr>
+            <w:tcW w:w="2336" w:type="dxa"/>
+          </w:tcPr>
+          <w:p>
+            <w:pPr>
+              <w:jc w:val="center"/>
+              <w:rPr>
+                <w:rFonts w:ascii="Times New Roman" w:hAnsi="Times New Roman" w:cs="Times New Roman"/>
+              </w:rPr>
+            </w:pPr>
+            <w:r>
+              <w:rPr>
+                <w:rFonts w:ascii="Times New Roman" w:hAnsi="Times New Roman" w:cs="Times New Roman"/>
+              </w:rPr>
+              <w:t>visualización</w:t>
+            </w:r>
+          </w:p>
+        </w:tc>
+        <w:tc>
+          <w:tcPr>
+            <w:tcW w:w="1061" w:type="dxa"/>
+          </w:tcPr>
+          <w:p>
+            <w:pPr>
+              <w:jc w:val="center"/>
+              <w:rPr>
+                <w:rFonts w:ascii="Times New Roman" w:hAnsi="Times New Roman" w:cs="Times New Roman"/>
+              </w:rPr>
+            </w:pPr>
+            <w:r>
+              <w:rPr>
+                <w:rFonts w:ascii="Times New Roman" w:hAnsi="Times New Roman" w:cs="Times New Roman"/>
+              </w:rPr>
+              <w:t>N/A</w:t>
+            </w:r>
+          </w:p>
+        </w:tc>
+        <w:tc>
+          <w:tcPr>
+            <w:tcW w:w="2127" w:type="dxa"/>
+          </w:tcPr>
+          <w:p>
+            <w:pPr>
+              <w:jc w:val="center"/>
+              <w:rPr>
+                <w:rFonts w:ascii="Times New Roman" w:hAnsi="Times New Roman" w:cs="Times New Roman"/>
+              </w:rPr>
+            </w:pPr>
+            <w:r>
+              <w:rPr>
+                <w:rFonts w:ascii="Times New Roman" w:hAnsi="Times New Roman" w:cs="Times New Roman"/>
+              </w:rPr>
+              <w:t>bit</w:t>
+            </w:r>
+          </w:p>
+        </w:tc>
+        <w:tc>
+          <w:tcPr>
+            <w:tcW w:w="4252" w:type="dxa"/>
+          </w:tcPr>
+          <w:p>
+            <w:pPr>
+              <w:jc w:val="center"/>
+              <w:rPr>
+                <w:rFonts w:ascii="Times New Roman" w:hAnsi="Times New Roman" w:cs="Times New Roman"/>
+              </w:rPr>
+            </w:pPr>
+            <w:r>
+              <w:rPr>
+                <w:rFonts w:ascii="Times New Roman" w:hAnsi="Times New Roman" w:cs="Times New Roman"/>
+              </w:rPr>
+              <w:t xml:space="preserve">Permiso otorgado de </w:t>
+            </w:r>
+            <w:proofErr w:type="spellStart"/>
+            <w:r>
+              <w:rPr>
+                <w:rFonts w:ascii="Times New Roman" w:hAnsi="Times New Roman" w:cs="Times New Roman"/>
+              </w:rPr>
+              <w:t>visualizacion</w:t>
+            </w:r>
+            <w:proofErr w:type="spellEnd"/>
+          </w:p>
+        </w:tc>
+      </w:tr>
+      <w:tr>
+        <w:tc>
+          <w:tcPr>
+            <w:tcW w:w="2336" w:type="dxa"/>
+          </w:tcPr>
+          <w:p>
+            <w:pPr>
+              <w:jc w:val="center"/>
+              <w:rPr>
+                <w:rFonts w:ascii="Times New Roman" w:hAnsi="Times New Roman" w:cs="Times New Roman"/>
+              </w:rPr>
+            </w:pPr>
+            <w:r>
+              <w:rPr>
+                <w:rFonts w:ascii="Times New Roman" w:hAnsi="Times New Roman" w:cs="Times New Roman"/>
+              </w:rPr>
+              <w:t>reportería</w:t>
+            </w:r>
+          </w:p>
+        </w:tc>
+        <w:tc>
+          <w:tcPr>
+            <w:tcW w:w="1061" w:type="dxa"/>
+          </w:tcPr>
+          <w:p>
+            <w:pPr>
+              <w:jc w:val="center"/>
+              <w:rPr>
+                <w:rFonts w:ascii="Times New Roman" w:hAnsi="Times New Roman" w:cs="Times New Roman"/>
+              </w:rPr>
+            </w:pPr>
+            <w:r>
+              <w:rPr>
+                <w:rFonts w:ascii="Times New Roman" w:hAnsi="Times New Roman" w:cs="Times New Roman"/>
+              </w:rPr>
+              <w:t>N/A</w:t>
+            </w:r>
+          </w:p>
+        </w:tc>
+        <w:tc>
+          <w:tcPr>
+            <w:tcW w:w="2127" w:type="dxa"/>
+          </w:tcPr>
+          <w:p>
+            <w:pPr>
+              <w:jc w:val="center"/>
+              <w:rPr>
+                <w:rFonts w:ascii="Times New Roman" w:hAnsi="Times New Roman" w:cs="Times New Roman"/>
+              </w:rPr>
+            </w:pPr>
+            <w:r>
+              <w:rPr>
+                <w:rFonts w:ascii="Times New Roman" w:hAnsi="Times New Roman" w:cs="Times New Roman"/>
+              </w:rPr>
+              <w:t>bit</w:t>
+            </w:r>
+          </w:p>
+        </w:tc>
+        <w:tc>
+          <w:tcPr>
+            <w:tcW w:w="4252" w:type="dxa"/>
+          </w:tcPr>
+          <w:p>
+            <w:pPr>
+              <w:jc w:val="center"/>
+              <w:rPr>
+                <w:rFonts w:ascii="Times New Roman" w:hAnsi="Times New Roman" w:cs="Times New Roman"/>
+              </w:rPr>
+            </w:pPr>
+            <w:r>
+              <w:rPr>
+                <w:rFonts w:ascii="Times New Roman" w:hAnsi="Times New Roman" w:cs="Times New Roman"/>
+              </w:rPr>
+              <w:t xml:space="preserve">Permiso otorgado de </w:t>
+            </w:r>
+            <w:proofErr w:type="spellStart"/>
+            <w:r>
+              <w:rPr>
+                <w:rFonts w:ascii="Times New Roman" w:hAnsi="Times New Roman" w:cs="Times New Roman"/>
+              </w:rPr>
+              <w:t>reporteria</w:t>
+            </w:r>
+            <w:proofErr w:type="spellEnd"/>
+          </w:p>
+        </w:tc>
+      </w:tr>
     </w:tbl>
     <w:p>
       <w:pPr>
@@ -404,13 +732,7 @@
         <w:rPr>
           <w:rFonts w:ascii="Times New Roman" w:hAnsi="Times New Roman" w:cs="Times New Roman"/>
         </w:rPr>
-        <w:t>Descripción:</w:t>
-      </w:r>
-      <w:r>
-        <w:rPr>
-          <w:rFonts w:ascii="Times New Roman" w:hAnsi="Times New Roman" w:cs="Times New Roman"/>
-        </w:rPr>
-        <w:t xml:space="preserve"> tabla donde se crean los departamentos de la empresa</w:t>
+        <w:t>Descripción: tabla donde se crean los departamentos de la empresa</w:t>
       </w:r>
       <w:r>
         <w:rPr>
@@ -678,13 +1000,7 @@
         <w:rPr>
           <w:rFonts w:ascii="Times New Roman" w:hAnsi="Times New Roman" w:cs="Times New Roman"/>
         </w:rPr>
-        <w:t>Descripción:</w:t>
-      </w:r>
-      <w:r>
-        <w:rPr>
-          <w:rFonts w:ascii="Times New Roman" w:hAnsi="Times New Roman" w:cs="Times New Roman"/>
-        </w:rPr>
-        <w:t xml:space="preserve"> tabla donde se crea y se guardan los puestos de </w:t>
+        <w:t xml:space="preserve">Descripción: tabla donde se crea y se guardan los puestos de </w:t>
       </w:r>
       <w:r>
         <w:rPr>
@@ -1017,6 +1333,7 @@
         <w:rPr>
           <w:rFonts w:ascii="Times New Roman" w:hAnsi="Times New Roman" w:cs="Times New Roman"/>
         </w:rPr>
+        <w:lastRenderedPageBreak/>
         <w:t>Llave foránea:</w:t>
       </w:r>
     </w:p>
@@ -1322,13 +1639,7 @@
               <w:rPr>
                 <w:rFonts w:ascii="Times New Roman" w:hAnsi="Times New Roman" w:cs="Times New Roman"/>
               </w:rPr>
-              <w:t>Completo</w:t>
-            </w:r>
-            <w:r>
-              <w:rPr>
-                <w:rFonts w:ascii="Times New Roman" w:hAnsi="Times New Roman" w:cs="Times New Roman"/>
-              </w:rPr>
-              <w:t>m,mn</w:t>
+              <w:t>Completom,mn</w:t>
             </w:r>
             <w:proofErr w:type="spellEnd"/>
             <w:proofErr w:type="gramEnd"/>
@@ -2415,13 +2726,7 @@
         <w:rPr>
           <w:rFonts w:ascii="Times New Roman" w:hAnsi="Times New Roman" w:cs="Times New Roman"/>
         </w:rPr>
-        <w:t>Descripción:</w:t>
-      </w:r>
-      <w:r>
-        <w:rPr>
-          <w:rFonts w:ascii="Times New Roman" w:hAnsi="Times New Roman" w:cs="Times New Roman"/>
-        </w:rPr>
-        <w:t xml:space="preserve"> guarda el historial de los puestos de un empleado</w:t>
+        <w:t>Descripción: guarda el historial de los puestos de un empleado</w:t>
       </w:r>
       <w:r>
         <w:rPr>
@@ -2635,6 +2940,7 @@
               <w:rPr>
                 <w:rFonts w:ascii="Times New Roman" w:hAnsi="Times New Roman" w:cs="Times New Roman"/>
               </w:rPr>
+              <w:lastRenderedPageBreak/>
               <w:t>FechaInicio</w:t>
             </w:r>
             <w:proofErr w:type="spellEnd"/>
@@ -2891,7 +3197,6 @@
               <w:rPr>
                 <w:rFonts w:ascii="Times New Roman" w:hAnsi="Times New Roman" w:cs="Times New Roman"/>
               </w:rPr>
-              <w:lastRenderedPageBreak/>
               <w:t>Departamento</w:t>
             </w:r>
           </w:p>
@@ -3147,13 +3452,7 @@
         <w:rPr>
           <w:rFonts w:ascii="Times New Roman" w:hAnsi="Times New Roman" w:cs="Times New Roman"/>
         </w:rPr>
-        <w:t>Descripción:</w:t>
-      </w:r>
-      <w:r>
-        <w:rPr>
-          <w:rFonts w:ascii="Times New Roman" w:hAnsi="Times New Roman" w:cs="Times New Roman"/>
-        </w:rPr>
-        <w:t xml:space="preserve"> guarda el historial de salarios de un empleado.</w:t>
+        <w:t>Descripción: guarda el historial de salarios de un empleado.</w:t>
       </w:r>
     </w:p>
     <w:tbl>
@@ -4006,13 +4305,7 @@
         <w:rPr>
           <w:rFonts w:ascii="Times New Roman" w:hAnsi="Times New Roman" w:cs="Times New Roman"/>
         </w:rPr>
-        <w:t>Descripción:</w:t>
-      </w:r>
-      <w:r>
-        <w:rPr>
-          <w:rFonts w:ascii="Times New Roman" w:hAnsi="Times New Roman" w:cs="Times New Roman"/>
-        </w:rPr>
-        <w:t xml:space="preserve"> guarda la familia de un </w:t>
+        <w:t xml:space="preserve">Descripción: guarda la familia de un </w:t>
       </w:r>
       <w:proofErr w:type="spellStart"/>
       <w:r>
@@ -4232,6 +4525,7 @@
               <w:rPr>
                 <w:rFonts w:ascii="Times New Roman" w:hAnsi="Times New Roman" w:cs="Times New Roman"/>
               </w:rPr>
+              <w:lastRenderedPageBreak/>
               <w:t>nombre</w:t>
             </w:r>
           </w:p>
@@ -4477,7 +4771,6 @@
               <w:rPr>
                 <w:rFonts w:ascii="Times New Roman" w:hAnsi="Times New Roman" w:cs="Times New Roman"/>
               </w:rPr>
-              <w:lastRenderedPageBreak/>
               <w:t>activo</w:t>
             </w:r>
           </w:p>
@@ -4683,14 +4976,7 @@
           <w:rFonts w:ascii="Times New Roman" w:hAnsi="Times New Roman" w:cs="Times New Roman"/>
           <w:color w:val="auto"/>
         </w:rPr>
-        <w:t>Tabla:</w:t>
-      </w:r>
-      <w:r>
-        <w:rPr>
-          <w:rFonts w:ascii="Times New Roman" w:hAnsi="Times New Roman" w:cs="Times New Roman"/>
-          <w:color w:val="auto"/>
-        </w:rPr>
-        <w:t xml:space="preserve"> </w:t>
+        <w:t xml:space="preserve">Tabla: </w:t>
       </w:r>
       <w:proofErr w:type="spellStart"/>
       <w:r>
@@ -4721,13 +5007,7 @@
         <w:rPr>
           <w:rFonts w:ascii="Times New Roman" w:hAnsi="Times New Roman" w:cs="Times New Roman"/>
         </w:rPr>
-        <w:t>Descripción:</w:t>
-      </w:r>
-      <w:r>
-        <w:rPr>
-          <w:rFonts w:ascii="Times New Roman" w:hAnsi="Times New Roman" w:cs="Times New Roman"/>
-        </w:rPr>
-        <w:t xml:space="preserve"> grada los atributos de los artículos que hay en el inventario y bodegas. </w:t>
+        <w:t xml:space="preserve">Descripción: grada los atributos de los artículos que hay en el inventario y bodegas. </w:t>
       </w:r>
     </w:p>
     <w:p>
@@ -5808,14 +6088,7 @@
           <w:rFonts w:ascii="Times New Roman" w:hAnsi="Times New Roman" w:cs="Times New Roman"/>
           <w:color w:val="auto"/>
         </w:rPr>
-        <w:t>Tabla:</w:t>
-      </w:r>
-      <w:r>
-        <w:rPr>
-          <w:rFonts w:ascii="Times New Roman" w:hAnsi="Times New Roman" w:cs="Times New Roman"/>
-          <w:color w:val="auto"/>
-        </w:rPr>
-        <w:t xml:space="preserve"> </w:t>
+        <w:t xml:space="preserve">Tabla: </w:t>
       </w:r>
       <w:proofErr w:type="spellStart"/>
       <w:r>
@@ -5846,13 +6119,7 @@
         <w:rPr>
           <w:rFonts w:ascii="Times New Roman" w:hAnsi="Times New Roman" w:cs="Times New Roman"/>
         </w:rPr>
-        <w:t>Descripción:</w:t>
-      </w:r>
-      <w:r>
-        <w:rPr>
-          <w:rFonts w:ascii="Times New Roman" w:hAnsi="Times New Roman" w:cs="Times New Roman"/>
-        </w:rPr>
-        <w:t xml:space="preserve"> guarda las bodegas de la empresa. </w:t>
+        <w:t xml:space="preserve">Descripción: guarda las bodegas de la empresa. </w:t>
       </w:r>
     </w:p>
     <w:p>
@@ -6137,6 +6404,7 @@
               <w:rPr>
                 <w:rFonts w:ascii="Times New Roman" w:hAnsi="Times New Roman" w:cs="Times New Roman"/>
               </w:rPr>
+              <w:lastRenderedPageBreak/>
               <w:t>nombre</w:t>
             </w:r>
           </w:p>
@@ -6461,7 +6729,6 @@
               <w:rPr>
                 <w:rFonts w:ascii="Times New Roman" w:hAnsi="Times New Roman" w:cs="Times New Roman"/>
               </w:rPr>
-              <w:lastRenderedPageBreak/>
               <w:t>c_toneladas</w:t>
             </w:r>
             <w:proofErr w:type="spellEnd"/>
@@ -6747,14 +7014,7 @@
           <w:rFonts w:ascii="Times New Roman" w:hAnsi="Times New Roman" w:cs="Times New Roman"/>
           <w:color w:val="auto"/>
         </w:rPr>
-        <w:t>Tabla:</w:t>
-      </w:r>
-      <w:r>
-        <w:rPr>
-          <w:rFonts w:ascii="Times New Roman" w:hAnsi="Times New Roman" w:cs="Times New Roman"/>
-          <w:color w:val="auto"/>
-        </w:rPr>
-        <w:t xml:space="preserve"> </w:t>
+        <w:t xml:space="preserve">Tabla: </w:t>
       </w:r>
       <w:proofErr w:type="spellStart"/>
       <w:r>
@@ -7381,14 +7641,7 @@
           <w:rFonts w:ascii="Times New Roman" w:hAnsi="Times New Roman" w:cs="Times New Roman"/>
           <w:color w:val="auto"/>
         </w:rPr>
-        <w:t>Tabla:</w:t>
-      </w:r>
-      <w:r>
-        <w:rPr>
-          <w:rFonts w:ascii="Times New Roman" w:hAnsi="Times New Roman" w:cs="Times New Roman"/>
-          <w:color w:val="auto"/>
-        </w:rPr>
-        <w:t xml:space="preserve"> </w:t>
+        <w:t xml:space="preserve">Tabla: </w:t>
       </w:r>
       <w:proofErr w:type="spellStart"/>
       <w:r>
@@ -7419,13 +7672,7 @@
         <w:rPr>
           <w:rFonts w:ascii="Times New Roman" w:hAnsi="Times New Roman" w:cs="Times New Roman"/>
         </w:rPr>
-        <w:t>Descripción:</w:t>
-      </w:r>
-      <w:r>
-        <w:rPr>
-          <w:rFonts w:ascii="Times New Roman" w:hAnsi="Times New Roman" w:cs="Times New Roman"/>
-        </w:rPr>
-        <w:t xml:space="preserve"> guarda la información de los artículos como la </w:t>
+        <w:t xml:space="preserve">Descripción: guarda la información de los artículos como la </w:t>
       </w:r>
       <w:proofErr w:type="spellStart"/>
       <w:r>
@@ -7905,6 +8152,7 @@
         <w:rPr>
           <w:rFonts w:ascii="Times New Roman" w:hAnsi="Times New Roman" w:cs="Times New Roman"/>
         </w:rPr>
+        <w:lastRenderedPageBreak/>
         <w:t xml:space="preserve"> </w:t>
       </w:r>
       <w:proofErr w:type="spellStart"/>
@@ -7945,7 +8193,6 @@
         <w:rPr>
           <w:rFonts w:ascii="Times New Roman" w:hAnsi="Times New Roman" w:cs="Times New Roman"/>
         </w:rPr>
-        <w:lastRenderedPageBreak/>
         <w:t>Llave foránea:</w:t>
       </w:r>
     </w:p>
@@ -8052,37 +8299,30 @@
           <w:rFonts w:ascii="Times New Roman" w:hAnsi="Times New Roman" w:cs="Times New Roman"/>
           <w:color w:val="auto"/>
         </w:rPr>
-        <w:t>Tabla:</w:t>
-      </w:r>
+        <w:t xml:space="preserve">Tabla: </w:t>
+      </w:r>
+      <w:proofErr w:type="spellStart"/>
       <w:r>
         <w:rPr>
           <w:rFonts w:ascii="Times New Roman" w:hAnsi="Times New Roman" w:cs="Times New Roman"/>
           <w:color w:val="auto"/>
         </w:rPr>
-        <w:t xml:space="preserve"> </w:t>
-      </w:r>
-      <w:proofErr w:type="spellStart"/>
+        <w:t>gestion_</w:t>
+      </w:r>
+      <w:proofErr w:type="gramStart"/>
       <w:r>
         <w:rPr>
           <w:rFonts w:ascii="Times New Roman" w:hAnsi="Times New Roman" w:cs="Times New Roman"/>
           <w:color w:val="auto"/>
         </w:rPr>
-        <w:t>gestion_</w:t>
-      </w:r>
-      <w:proofErr w:type="gramStart"/>
+        <w:t>inventario.movimientos</w:t>
+      </w:r>
+      <w:proofErr w:type="gramEnd"/>
       <w:r>
         <w:rPr>
           <w:rFonts w:ascii="Times New Roman" w:hAnsi="Times New Roman" w:cs="Times New Roman"/>
           <w:color w:val="auto"/>
         </w:rPr>
-        <w:t>inventario.movimientos</w:t>
-      </w:r>
-      <w:proofErr w:type="gramEnd"/>
-      <w:r>
-        <w:rPr>
-          <w:rFonts w:ascii="Times New Roman" w:hAnsi="Times New Roman" w:cs="Times New Roman"/>
-          <w:color w:val="auto"/>
-        </w:rPr>
         <w:t>_inventario</w:t>
       </w:r>
       <w:proofErr w:type="spellEnd"/>
@@ -8097,13 +8337,7 @@
         <w:rPr>
           <w:rFonts w:ascii="Times New Roman" w:hAnsi="Times New Roman" w:cs="Times New Roman"/>
         </w:rPr>
-        <w:t>Descripción:</w:t>
-      </w:r>
-      <w:r>
-        <w:rPr>
-          <w:rFonts w:ascii="Times New Roman" w:hAnsi="Times New Roman" w:cs="Times New Roman"/>
-        </w:rPr>
-        <w:t xml:space="preserve"> guarda los movimientos que se hacen en el inventario y quien los realiza.</w:t>
+        <w:t>Descripción: guarda los movimientos que se hacen en el inventario y quien los realiza.</w:t>
       </w:r>
     </w:p>
     <w:tbl>
@@ -9115,37 +9349,30 @@
           <w:rFonts w:ascii="Times New Roman" w:hAnsi="Times New Roman" w:cs="Times New Roman"/>
           <w:color w:val="auto"/>
         </w:rPr>
-        <w:t>Tabla:</w:t>
-      </w:r>
+        <w:t xml:space="preserve">Tabla: </w:t>
+      </w:r>
+      <w:proofErr w:type="spellStart"/>
       <w:r>
         <w:rPr>
           <w:rFonts w:ascii="Times New Roman" w:hAnsi="Times New Roman" w:cs="Times New Roman"/>
           <w:color w:val="auto"/>
         </w:rPr>
-        <w:t xml:space="preserve"> </w:t>
-      </w:r>
-      <w:proofErr w:type="spellStart"/>
+        <w:t>gestion_</w:t>
+      </w:r>
+      <w:proofErr w:type="gramStart"/>
       <w:r>
         <w:rPr>
           <w:rFonts w:ascii="Times New Roman" w:hAnsi="Times New Roman" w:cs="Times New Roman"/>
           <w:color w:val="auto"/>
         </w:rPr>
-        <w:t>gestion_</w:t>
-      </w:r>
-      <w:proofErr w:type="gramStart"/>
+        <w:t>inventario.detalle</w:t>
+      </w:r>
+      <w:proofErr w:type="gramEnd"/>
       <w:r>
         <w:rPr>
           <w:rFonts w:ascii="Times New Roman" w:hAnsi="Times New Roman" w:cs="Times New Roman"/>
           <w:color w:val="auto"/>
         </w:rPr>
-        <w:t>inventario.detalle</w:t>
-      </w:r>
-      <w:proofErr w:type="gramEnd"/>
-      <w:r>
-        <w:rPr>
-          <w:rFonts w:ascii="Times New Roman" w:hAnsi="Times New Roman" w:cs="Times New Roman"/>
-          <w:color w:val="auto"/>
-        </w:rPr>
         <w:t>_movimiento</w:t>
       </w:r>
       <w:proofErr w:type="spellEnd"/>
@@ -9160,13 +9387,7 @@
         <w:rPr>
           <w:rFonts w:ascii="Times New Roman" w:hAnsi="Times New Roman" w:cs="Times New Roman"/>
         </w:rPr>
-        <w:t>Descripción:</w:t>
-      </w:r>
-      <w:r>
-        <w:rPr>
-          <w:rFonts w:ascii="Times New Roman" w:hAnsi="Times New Roman" w:cs="Times New Roman"/>
-        </w:rPr>
-        <w:t xml:space="preserve"> detalla si se restan o se suman artículos al inventario. </w:t>
+        <w:t xml:space="preserve">Descripción: detalla si se restan o se suman artículos al inventario. </w:t>
       </w:r>
     </w:p>
     <w:tbl>
@@ -9614,6 +9835,7 @@
               <w:rPr>
                 <w:rFonts w:ascii="Times New Roman" w:hAnsi="Times New Roman" w:cs="Times New Roman"/>
               </w:rPr>
+              <w:lastRenderedPageBreak/>
               <w:t>c_articulo</w:t>
             </w:r>
             <w:proofErr w:type="spellEnd"/>
@@ -9778,7 +10000,6 @@
               <w:rPr>
                 <w:rFonts w:ascii="Times New Roman" w:hAnsi="Times New Roman" w:cs="Times New Roman"/>
               </w:rPr>
-              <w:lastRenderedPageBreak/>
               <w:t>cantidad</w:t>
             </w:r>
           </w:p>
@@ -10036,56 +10257,590 @@
           <w:rFonts w:ascii="Times New Roman" w:hAnsi="Times New Roman" w:cs="Times New Roman"/>
           <w:color w:val="auto"/>
         </w:rPr>
-        <w:t>Tabla:</w:t>
-      </w:r>
+        <w:t xml:space="preserve">Tabla: </w:t>
+      </w:r>
+      <w:proofErr w:type="spellStart"/>
+      <w:proofErr w:type="gramStart"/>
       <w:r>
         <w:rPr>
           <w:rFonts w:ascii="Times New Roman" w:hAnsi="Times New Roman" w:cs="Times New Roman"/>
           <w:color w:val="auto"/>
         </w:rPr>
+        <w:t>clientes.sector</w:t>
+      </w:r>
+      <w:proofErr w:type="spellEnd"/>
+      <w:proofErr w:type="gramEnd"/>
+    </w:p>
+    <w:p>
+      <w:pPr>
+        <w:rPr>
+          <w:rFonts w:ascii="Times New Roman" w:hAnsi="Times New Roman" w:cs="Times New Roman"/>
+        </w:rPr>
+      </w:pPr>
+      <w:r>
+        <w:rPr>
+          <w:rFonts w:ascii="Times New Roman" w:hAnsi="Times New Roman" w:cs="Times New Roman"/>
+        </w:rPr>
+        <w:t>Descripción:</w:t>
+      </w:r>
+      <w:r>
+        <w:rPr>
+          <w:rFonts w:ascii="Times New Roman" w:hAnsi="Times New Roman" w:cs="Times New Roman"/>
+        </w:rPr>
+        <w:t xml:space="preserve"> registra las sectores de trabajo del </w:t>
+      </w:r>
+      <w:proofErr w:type="gramStart"/>
+      <w:r>
+        <w:rPr>
+          <w:rFonts w:ascii="Times New Roman" w:hAnsi="Times New Roman" w:cs="Times New Roman"/>
+        </w:rPr>
+        <w:t xml:space="preserve">cliente </w:t>
+      </w:r>
+      <w:r>
+        <w:rPr>
+          <w:rFonts w:ascii="Times New Roman" w:hAnsi="Times New Roman" w:cs="Times New Roman"/>
+        </w:rPr>
+        <w:t>.</w:t>
+      </w:r>
+      <w:proofErr w:type="gramEnd"/>
+    </w:p>
+    <w:tbl>
+      <w:tblPr>
+        <w:tblStyle w:val="TableGrid"/>
+        <w:tblW w:w="0" w:type="auto"/>
+        <w:tblLook w:val="04A0" w:firstRow="1" w:lastRow="0" w:firstColumn="1" w:lastColumn="0" w:noHBand="0" w:noVBand="1"/>
+      </w:tblPr>
+      <w:tblGrid>
+        <w:gridCol w:w="2336"/>
+        <w:gridCol w:w="1061"/>
+        <w:gridCol w:w="2127"/>
+        <w:gridCol w:w="3826"/>
+      </w:tblGrid>
+      <w:tr>
+        <w:tc>
+          <w:tcPr>
+            <w:tcW w:w="2336" w:type="dxa"/>
+          </w:tcPr>
+          <w:p>
+            <w:pPr>
+              <w:ind w:firstLine="708"/>
+              <w:rPr>
+                <w:rFonts w:ascii="Times New Roman" w:hAnsi="Times New Roman" w:cs="Times New Roman"/>
+              </w:rPr>
+            </w:pPr>
+            <w:r>
+              <w:rPr>
+                <w:rFonts w:ascii="Times New Roman" w:hAnsi="Times New Roman" w:cs="Times New Roman"/>
+              </w:rPr>
+              <w:t>Campo</w:t>
+            </w:r>
+          </w:p>
+        </w:tc>
+        <w:tc>
+          <w:tcPr>
+            <w:tcW w:w="1061" w:type="dxa"/>
+          </w:tcPr>
+          <w:p>
+            <w:pPr>
+              <w:rPr>
+                <w:rFonts w:ascii="Times New Roman" w:hAnsi="Times New Roman" w:cs="Times New Roman"/>
+                <w:lang w:val="es-419"/>
+              </w:rPr>
+            </w:pPr>
+            <w:r>
+              <w:rPr>
+                <w:rFonts w:ascii="Times New Roman" w:hAnsi="Times New Roman" w:cs="Times New Roman"/>
+              </w:rPr>
+              <w:t>Tama</w:t>
+            </w:r>
+            <w:proofErr w:type="spellStart"/>
+            <w:r>
+              <w:rPr>
+                <w:rFonts w:ascii="Times New Roman" w:hAnsi="Times New Roman" w:cs="Times New Roman"/>
+                <w:lang w:val="es-419"/>
+              </w:rPr>
+              <w:t>ño</w:t>
+            </w:r>
+            <w:proofErr w:type="spellEnd"/>
+          </w:p>
+        </w:tc>
+        <w:tc>
+          <w:tcPr>
+            <w:tcW w:w="2127" w:type="dxa"/>
+          </w:tcPr>
+          <w:p>
+            <w:pPr>
+              <w:jc w:val="center"/>
+              <w:rPr>
+                <w:rFonts w:ascii="Times New Roman" w:hAnsi="Times New Roman" w:cs="Times New Roman"/>
+              </w:rPr>
+            </w:pPr>
+            <w:r>
+              <w:rPr>
+                <w:rFonts w:ascii="Times New Roman" w:hAnsi="Times New Roman" w:cs="Times New Roman"/>
+              </w:rPr>
+              <w:t>Tipo de Dato</w:t>
+            </w:r>
+          </w:p>
+        </w:tc>
+        <w:tc>
+          <w:tcPr>
+            <w:tcW w:w="3826" w:type="dxa"/>
+          </w:tcPr>
+          <w:p>
+            <w:pPr>
+              <w:rPr>
+                <w:rFonts w:ascii="Times New Roman" w:hAnsi="Times New Roman" w:cs="Times New Roman"/>
+              </w:rPr>
+            </w:pPr>
+            <w:r>
+              <w:rPr>
+                <w:rFonts w:ascii="Times New Roman" w:hAnsi="Times New Roman" w:cs="Times New Roman"/>
+              </w:rPr>
+              <w:t xml:space="preserve">Descripción </w:t>
+            </w:r>
+          </w:p>
+        </w:tc>
+      </w:tr>
+      <w:tr>
+        <w:tc>
+          <w:tcPr>
+            <w:tcW w:w="2336" w:type="dxa"/>
+          </w:tcPr>
+          <w:p>
+            <w:pPr>
+              <w:jc w:val="center"/>
+              <w:rPr>
+                <w:rFonts w:ascii="Times New Roman" w:hAnsi="Times New Roman" w:cs="Times New Roman"/>
+              </w:rPr>
+            </w:pPr>
+            <w:proofErr w:type="spellStart"/>
+            <w:r>
+              <w:rPr>
+                <w:rFonts w:ascii="Times New Roman" w:hAnsi="Times New Roman" w:cs="Times New Roman"/>
+              </w:rPr>
+              <w:t>sector_nombre</w:t>
+            </w:r>
+            <w:proofErr w:type="spellEnd"/>
+          </w:p>
+        </w:tc>
+        <w:tc>
+          <w:tcPr>
+            <w:tcW w:w="1061" w:type="dxa"/>
+          </w:tcPr>
+          <w:p>
+            <w:pPr>
+              <w:jc w:val="center"/>
+              <w:rPr>
+                <w:rFonts w:ascii="Times New Roman" w:hAnsi="Times New Roman" w:cs="Times New Roman"/>
+              </w:rPr>
+            </w:pPr>
+            <w:r>
+              <w:rPr>
+                <w:rFonts w:ascii="Times New Roman" w:hAnsi="Times New Roman" w:cs="Times New Roman"/>
+              </w:rPr>
+              <w:t>180</w:t>
+            </w:r>
+          </w:p>
+        </w:tc>
+        <w:tc>
+          <w:tcPr>
+            <w:tcW w:w="2127" w:type="dxa"/>
+          </w:tcPr>
+          <w:p>
+            <w:pPr>
+              <w:jc w:val="center"/>
+              <w:rPr>
+                <w:rFonts w:ascii="Times New Roman" w:hAnsi="Times New Roman" w:cs="Times New Roman"/>
+              </w:rPr>
+            </w:pPr>
+            <w:proofErr w:type="spellStart"/>
+            <w:r>
+              <w:rPr>
+                <w:rFonts w:ascii="Times New Roman" w:hAnsi="Times New Roman" w:cs="Times New Roman"/>
+              </w:rPr>
+              <w:t>Varchar</w:t>
+            </w:r>
+            <w:proofErr w:type="spellEnd"/>
+          </w:p>
+        </w:tc>
+        <w:tc>
+          <w:tcPr>
+            <w:tcW w:w="3826" w:type="dxa"/>
+          </w:tcPr>
+          <w:p>
+            <w:pPr>
+              <w:jc w:val="center"/>
+              <w:rPr>
+                <w:rFonts w:ascii="Times New Roman" w:hAnsi="Times New Roman" w:cs="Times New Roman"/>
+              </w:rPr>
+            </w:pPr>
+            <w:r>
+              <w:rPr>
+                <w:rFonts w:ascii="Times New Roman" w:hAnsi="Times New Roman" w:cs="Times New Roman"/>
+              </w:rPr>
+              <w:t>Nombre de sector</w:t>
+            </w:r>
+          </w:p>
+        </w:tc>
+      </w:tr>
+    </w:tbl>
+    <w:p>
+      <w:pPr>
+        <w:rPr>
+          <w:rFonts w:ascii="Times New Roman" w:hAnsi="Times New Roman" w:cs="Times New Roman"/>
+        </w:rPr>
+      </w:pPr>
+    </w:p>
+    <w:p>
+      <w:pPr>
+        <w:rPr>
+          <w:rFonts w:ascii="Times New Roman" w:hAnsi="Times New Roman" w:cs="Times New Roman"/>
+        </w:rPr>
+      </w:pPr>
+      <w:r>
+        <w:rPr>
+          <w:rFonts w:ascii="Times New Roman" w:hAnsi="Times New Roman" w:cs="Times New Roman"/>
+        </w:rPr>
+        <w:t xml:space="preserve">Llave Primaria: </w:t>
+      </w:r>
+    </w:p>
+    <w:p>
+      <w:pPr>
+        <w:numPr>
+          <w:ilvl w:val="0"/>
+          <w:numId w:val="2"/>
+        </w:numPr>
+        <w:rPr>
+          <w:rFonts w:ascii="Times New Roman" w:hAnsi="Times New Roman" w:cs="Times New Roman"/>
+        </w:rPr>
+      </w:pPr>
+      <w:r>
+        <w:rPr>
+          <w:rFonts w:ascii="Times New Roman" w:hAnsi="Times New Roman" w:cs="Times New Roman"/>
+        </w:rPr>
         <w:t xml:space="preserve"> </w:t>
       </w:r>
       <w:proofErr w:type="spellStart"/>
       <w:r>
         <w:rPr>
           <w:rFonts w:ascii="Times New Roman" w:hAnsi="Times New Roman" w:cs="Times New Roman"/>
+        </w:rPr>
+        <w:t>sector_nombre</w:t>
+      </w:r>
+      <w:proofErr w:type="spellEnd"/>
+    </w:p>
+    <w:p>
+      <w:pPr>
+        <w:pStyle w:val="Heading3"/>
+        <w:rPr>
+          <w:rFonts w:ascii="Times New Roman" w:hAnsi="Times New Roman" w:cs="Times New Roman"/>
           <w:color w:val="auto"/>
         </w:rPr>
-        <w:t>Clientes</w:t>
-      </w:r>
+      </w:pPr>
       <w:r>
         <w:rPr>
           <w:rFonts w:ascii="Times New Roman" w:hAnsi="Times New Roman" w:cs="Times New Roman"/>
           <w:color w:val="auto"/>
         </w:rPr>
-        <w:t>.</w:t>
-      </w:r>
+        <w:t xml:space="preserve">Tabla: </w:t>
+      </w:r>
+      <w:proofErr w:type="spellStart"/>
+      <w:proofErr w:type="gramStart"/>
       <w:r>
         <w:rPr>
           <w:rFonts w:ascii="Times New Roman" w:hAnsi="Times New Roman" w:cs="Times New Roman"/>
           <w:color w:val="auto"/>
         </w:rPr>
-        <w:t>Cliente</w:t>
+        <w:t>clientes.zona</w:t>
       </w:r>
       <w:proofErr w:type="spellEnd"/>
-    </w:p>
-    <w:p>
-      <w:pPr>
-        <w:rPr>
-          <w:rFonts w:ascii="Times New Roman" w:hAnsi="Times New Roman" w:cs="Times New Roman"/>
-        </w:rPr>
-      </w:pPr>
-      <w:r>
-        <w:rPr>
-          <w:rFonts w:ascii="Times New Roman" w:hAnsi="Times New Roman" w:cs="Times New Roman"/>
-        </w:rPr>
-        <w:t>Descripción:</w:t>
-      </w:r>
-      <w:r>
-        <w:rPr>
-          <w:rFonts w:ascii="Times New Roman" w:hAnsi="Times New Roman" w:cs="Times New Roman"/>
-        </w:rPr>
-        <w:t xml:space="preserve"> guarda los datos del </w:t>
+      <w:proofErr w:type="gramEnd"/>
+    </w:p>
+    <w:p>
+      <w:pPr>
+        <w:rPr>
+          <w:rFonts w:ascii="Times New Roman" w:hAnsi="Times New Roman" w:cs="Times New Roman"/>
+        </w:rPr>
+      </w:pPr>
+      <w:r>
+        <w:rPr>
+          <w:rFonts w:ascii="Times New Roman" w:hAnsi="Times New Roman" w:cs="Times New Roman"/>
+        </w:rPr>
+        <w:t xml:space="preserve">Descripción: </w:t>
+      </w:r>
+      <w:r>
+        <w:rPr>
+          <w:rFonts w:ascii="Times New Roman" w:hAnsi="Times New Roman" w:cs="Times New Roman"/>
+        </w:rPr>
+        <w:t xml:space="preserve">registra las zonas del cliente </w:t>
+      </w:r>
+    </w:p>
+    <w:tbl>
+      <w:tblPr>
+        <w:tblStyle w:val="TableGrid"/>
+        <w:tblW w:w="0" w:type="auto"/>
+        <w:tblLook w:val="04A0" w:firstRow="1" w:lastRow="0" w:firstColumn="1" w:lastColumn="0" w:noHBand="0" w:noVBand="1"/>
+      </w:tblPr>
+      <w:tblGrid>
+        <w:gridCol w:w="2336"/>
+        <w:gridCol w:w="1061"/>
+        <w:gridCol w:w="2127"/>
+        <w:gridCol w:w="3826"/>
+      </w:tblGrid>
+      <w:tr>
+        <w:tc>
+          <w:tcPr>
+            <w:tcW w:w="2336" w:type="dxa"/>
+          </w:tcPr>
+          <w:p>
+            <w:pPr>
+              <w:ind w:firstLine="708"/>
+              <w:rPr>
+                <w:rFonts w:ascii="Times New Roman" w:hAnsi="Times New Roman" w:cs="Times New Roman"/>
+              </w:rPr>
+            </w:pPr>
+            <w:r>
+              <w:rPr>
+                <w:rFonts w:ascii="Times New Roman" w:hAnsi="Times New Roman" w:cs="Times New Roman"/>
+              </w:rPr>
+              <w:t>Campo</w:t>
+            </w:r>
+          </w:p>
+        </w:tc>
+        <w:tc>
+          <w:tcPr>
+            <w:tcW w:w="1061" w:type="dxa"/>
+          </w:tcPr>
+          <w:p>
+            <w:pPr>
+              <w:rPr>
+                <w:rFonts w:ascii="Times New Roman" w:hAnsi="Times New Roman" w:cs="Times New Roman"/>
+                <w:lang w:val="es-419"/>
+              </w:rPr>
+            </w:pPr>
+            <w:r>
+              <w:rPr>
+                <w:rFonts w:ascii="Times New Roman" w:hAnsi="Times New Roman" w:cs="Times New Roman"/>
+              </w:rPr>
+              <w:t>Tama</w:t>
+            </w:r>
+            <w:proofErr w:type="spellStart"/>
+            <w:r>
+              <w:rPr>
+                <w:rFonts w:ascii="Times New Roman" w:hAnsi="Times New Roman" w:cs="Times New Roman"/>
+                <w:lang w:val="es-419"/>
+              </w:rPr>
+              <w:t>ño</w:t>
+            </w:r>
+            <w:proofErr w:type="spellEnd"/>
+          </w:p>
+        </w:tc>
+        <w:tc>
+          <w:tcPr>
+            <w:tcW w:w="2127" w:type="dxa"/>
+          </w:tcPr>
+          <w:p>
+            <w:pPr>
+              <w:jc w:val="center"/>
+              <w:rPr>
+                <w:rFonts w:ascii="Times New Roman" w:hAnsi="Times New Roman" w:cs="Times New Roman"/>
+              </w:rPr>
+            </w:pPr>
+            <w:r>
+              <w:rPr>
+                <w:rFonts w:ascii="Times New Roman" w:hAnsi="Times New Roman" w:cs="Times New Roman"/>
+              </w:rPr>
+              <w:t>Tipo de Dato</w:t>
+            </w:r>
+          </w:p>
+        </w:tc>
+        <w:tc>
+          <w:tcPr>
+            <w:tcW w:w="3826" w:type="dxa"/>
+          </w:tcPr>
+          <w:p>
+            <w:pPr>
+              <w:rPr>
+                <w:rFonts w:ascii="Times New Roman" w:hAnsi="Times New Roman" w:cs="Times New Roman"/>
+              </w:rPr>
+            </w:pPr>
+            <w:r>
+              <w:rPr>
+                <w:rFonts w:ascii="Times New Roman" w:hAnsi="Times New Roman" w:cs="Times New Roman"/>
+              </w:rPr>
+              <w:t xml:space="preserve">Descripción </w:t>
+            </w:r>
+          </w:p>
+        </w:tc>
+      </w:tr>
+      <w:tr>
+        <w:tc>
+          <w:tcPr>
+            <w:tcW w:w="2336" w:type="dxa"/>
+          </w:tcPr>
+          <w:p>
+            <w:pPr>
+              <w:jc w:val="center"/>
+              <w:rPr>
+                <w:rFonts w:ascii="Times New Roman" w:hAnsi="Times New Roman" w:cs="Times New Roman"/>
+              </w:rPr>
+            </w:pPr>
+            <w:proofErr w:type="spellStart"/>
+            <w:r>
+              <w:rPr>
+                <w:rFonts w:ascii="Times New Roman" w:hAnsi="Times New Roman" w:cs="Times New Roman"/>
+              </w:rPr>
+              <w:t>zona_nombre</w:t>
+            </w:r>
+            <w:proofErr w:type="spellEnd"/>
+          </w:p>
+        </w:tc>
+        <w:tc>
+          <w:tcPr>
+            <w:tcW w:w="1061" w:type="dxa"/>
+          </w:tcPr>
+          <w:p>
+            <w:pPr>
+              <w:jc w:val="center"/>
+              <w:rPr>
+                <w:rFonts w:ascii="Times New Roman" w:hAnsi="Times New Roman" w:cs="Times New Roman"/>
+              </w:rPr>
+            </w:pPr>
+            <w:r>
+              <w:rPr>
+                <w:rFonts w:ascii="Times New Roman" w:hAnsi="Times New Roman" w:cs="Times New Roman"/>
+              </w:rPr>
+              <w:t>180</w:t>
+            </w:r>
+          </w:p>
+        </w:tc>
+        <w:tc>
+          <w:tcPr>
+            <w:tcW w:w="2127" w:type="dxa"/>
+          </w:tcPr>
+          <w:p>
+            <w:pPr>
+              <w:jc w:val="center"/>
+              <w:rPr>
+                <w:rFonts w:ascii="Times New Roman" w:hAnsi="Times New Roman" w:cs="Times New Roman"/>
+              </w:rPr>
+            </w:pPr>
+            <w:proofErr w:type="spellStart"/>
+            <w:r>
+              <w:rPr>
+                <w:rFonts w:ascii="Times New Roman" w:hAnsi="Times New Roman" w:cs="Times New Roman"/>
+              </w:rPr>
+              <w:t>Varchar</w:t>
+            </w:r>
+            <w:proofErr w:type="spellEnd"/>
+          </w:p>
+        </w:tc>
+        <w:tc>
+          <w:tcPr>
+            <w:tcW w:w="3826" w:type="dxa"/>
+          </w:tcPr>
+          <w:p>
+            <w:pPr>
+              <w:jc w:val="center"/>
+              <w:rPr>
+                <w:rFonts w:ascii="Times New Roman" w:hAnsi="Times New Roman" w:cs="Times New Roman"/>
+              </w:rPr>
+            </w:pPr>
+            <w:r>
+              <w:rPr>
+                <w:rFonts w:ascii="Times New Roman" w:hAnsi="Times New Roman" w:cs="Times New Roman"/>
+              </w:rPr>
+              <w:t>Nombre de la zona</w:t>
+            </w:r>
+          </w:p>
+        </w:tc>
+      </w:tr>
+    </w:tbl>
+    <w:p>
+      <w:pPr>
+        <w:rPr>
+          <w:rFonts w:ascii="Times New Roman" w:hAnsi="Times New Roman" w:cs="Times New Roman"/>
+        </w:rPr>
+      </w:pPr>
+    </w:p>
+    <w:p>
+      <w:pPr>
+        <w:rPr>
+          <w:rFonts w:ascii="Times New Roman" w:hAnsi="Times New Roman" w:cs="Times New Roman"/>
+        </w:rPr>
+      </w:pPr>
+      <w:r>
+        <w:rPr>
+          <w:rFonts w:ascii="Times New Roman" w:hAnsi="Times New Roman" w:cs="Times New Roman"/>
+        </w:rPr>
+        <w:t xml:space="preserve">Llave Primaria: </w:t>
+      </w:r>
+    </w:p>
+    <w:p>
+      <w:pPr>
+        <w:numPr>
+          <w:ilvl w:val="0"/>
+          <w:numId w:val="2"/>
+        </w:numPr>
+        <w:rPr>
+          <w:rFonts w:ascii="Times New Roman" w:hAnsi="Times New Roman" w:cs="Times New Roman"/>
+        </w:rPr>
+      </w:pPr>
+      <w:r>
+        <w:rPr>
+          <w:rFonts w:ascii="Times New Roman" w:hAnsi="Times New Roman" w:cs="Times New Roman"/>
+        </w:rPr>
+        <w:t xml:space="preserve"> </w:t>
+      </w:r>
+      <w:proofErr w:type="spellStart"/>
+      <w:r>
+        <w:rPr>
+          <w:rFonts w:ascii="Times New Roman" w:hAnsi="Times New Roman" w:cs="Times New Roman"/>
+        </w:rPr>
+        <w:t>zona_nombre</w:t>
+      </w:r>
+      <w:proofErr w:type="spellEnd"/>
+    </w:p>
+    <w:p/>
+    <w:p/>
+    <w:p>
+      <w:pPr>
+        <w:pStyle w:val="Heading3"/>
+        <w:rPr>
+          <w:rFonts w:ascii="Times New Roman" w:hAnsi="Times New Roman" w:cs="Times New Roman"/>
+          <w:color w:val="auto"/>
+        </w:rPr>
+      </w:pPr>
+      <w:r>
+        <w:rPr>
+          <w:rFonts w:ascii="Times New Roman" w:hAnsi="Times New Roman" w:cs="Times New Roman"/>
+          <w:color w:val="auto"/>
+        </w:rPr>
+        <w:lastRenderedPageBreak/>
+        <w:t xml:space="preserve">Tabla: </w:t>
+      </w:r>
+      <w:proofErr w:type="spellStart"/>
+      <w:r>
+        <w:rPr>
+          <w:rFonts w:ascii="Times New Roman" w:hAnsi="Times New Roman" w:cs="Times New Roman"/>
+          <w:color w:val="auto"/>
+        </w:rPr>
+        <w:t>Clientes.Cliente</w:t>
+      </w:r>
+      <w:proofErr w:type="spellEnd"/>
+    </w:p>
+    <w:p>
+      <w:pPr>
+        <w:rPr>
+          <w:rFonts w:ascii="Times New Roman" w:hAnsi="Times New Roman" w:cs="Times New Roman"/>
+        </w:rPr>
+      </w:pPr>
+      <w:r>
+        <w:rPr>
+          <w:rFonts w:ascii="Times New Roman" w:hAnsi="Times New Roman" w:cs="Times New Roman"/>
+        </w:rPr>
+        <w:t xml:space="preserve">Descripción: guarda los datos del </w:t>
       </w:r>
       <w:proofErr w:type="gramStart"/>
       <w:r>
@@ -11220,90 +11975,186 @@
         <w:rPr>
           <w:rFonts w:ascii="Times New Roman" w:hAnsi="Times New Roman" w:cs="Times New Roman"/>
         </w:rPr>
-        <w:t>cedula</w:t>
-      </w:r>
-    </w:p>
-    <w:p>
-      <w:pPr>
-        <w:rPr>
-          <w:rFonts w:ascii="Times New Roman" w:hAnsi="Times New Roman" w:cs="Times New Roman"/>
-        </w:rPr>
-      </w:pPr>
-    </w:p>
-    <w:p>
-      <w:pPr>
-        <w:pStyle w:val="Heading2"/>
-        <w:rPr>
-          <w:rFonts w:ascii="Times New Roman" w:hAnsi="Times New Roman" w:cs="Times New Roman"/>
-          <w:color w:val="auto"/>
-        </w:rPr>
-      </w:pPr>
-      <w:r>
-        <w:rPr>
-          <w:rFonts w:ascii="Times New Roman" w:hAnsi="Times New Roman" w:cs="Times New Roman"/>
-          <w:color w:val="auto"/>
-        </w:rPr>
-        <w:t>E</w:t>
-      </w:r>
-      <w:r>
-        <w:rPr>
-          <w:rFonts w:ascii="Times New Roman" w:hAnsi="Times New Roman" w:cs="Times New Roman"/>
-          <w:color w:val="auto"/>
-        </w:rPr>
-        <w:t>squema de cotización</w:t>
-      </w:r>
-    </w:p>
-    <w:p>
-      <w:pPr>
-        <w:pStyle w:val="Heading3"/>
-        <w:rPr>
-          <w:rFonts w:ascii="Times New Roman" w:hAnsi="Times New Roman" w:cs="Times New Roman"/>
-          <w:color w:val="auto"/>
-        </w:rPr>
-      </w:pPr>
-      <w:r>
-        <w:rPr>
-          <w:rFonts w:ascii="Times New Roman" w:hAnsi="Times New Roman" w:cs="Times New Roman"/>
-          <w:color w:val="auto"/>
-        </w:rPr>
-        <w:t>Tabla:</w:t>
-      </w:r>
-      <w:r>
-        <w:rPr>
-          <w:rFonts w:ascii="Times New Roman" w:hAnsi="Times New Roman" w:cs="Times New Roman"/>
-          <w:color w:val="auto"/>
-        </w:rPr>
-        <w:t xml:space="preserve"> </w:t>
-      </w:r>
+        <w:t>C</w:t>
+      </w:r>
+      <w:r>
+        <w:rPr>
+          <w:rFonts w:ascii="Times New Roman" w:hAnsi="Times New Roman" w:cs="Times New Roman"/>
+        </w:rPr>
+        <w:t>edula</w:t>
+      </w:r>
+    </w:p>
+    <w:p>
+      <w:pPr>
+        <w:rPr>
+          <w:rFonts w:ascii="Times New Roman" w:hAnsi="Times New Roman" w:cs="Times New Roman"/>
+        </w:rPr>
+      </w:pPr>
+      <w:r>
+        <w:rPr>
+          <w:rFonts w:ascii="Times New Roman" w:hAnsi="Times New Roman" w:cs="Times New Roman"/>
+        </w:rPr>
+        <w:t>Llave foránea:</w:t>
+      </w:r>
+    </w:p>
+    <w:p>
+      <w:pPr>
+        <w:numPr>
+          <w:ilvl w:val="0"/>
+          <w:numId w:val="2"/>
+        </w:numPr>
+        <w:rPr>
+          <w:rFonts w:ascii="Times New Roman" w:hAnsi="Times New Roman" w:cs="Times New Roman"/>
+        </w:rPr>
+      </w:pPr>
       <w:proofErr w:type="spellStart"/>
       <w:proofErr w:type="gramStart"/>
       <w:r>
         <w:rPr>
           <w:rFonts w:ascii="Times New Roman" w:hAnsi="Times New Roman" w:cs="Times New Roman"/>
-          <w:color w:val="auto"/>
-        </w:rPr>
-        <w:t>cotizaciones.cotizaciones</w:t>
+        </w:rPr>
+        <w:t>clientes.zona</w:t>
       </w:r>
       <w:proofErr w:type="spellEnd"/>
       <w:proofErr w:type="gramEnd"/>
-    </w:p>
-    <w:p>
-      <w:pPr>
-        <w:rPr>
-          <w:rFonts w:ascii="Times New Roman" w:hAnsi="Times New Roman" w:cs="Times New Roman"/>
-        </w:rPr>
-      </w:pPr>
-      <w:r>
-        <w:rPr>
-          <w:rFonts w:ascii="Times New Roman" w:hAnsi="Times New Roman" w:cs="Times New Roman"/>
-        </w:rPr>
-        <w:t>Descripción:</w:t>
-      </w:r>
-      <w:r>
-        <w:rPr>
-          <w:rFonts w:ascii="Times New Roman" w:hAnsi="Times New Roman" w:cs="Times New Roman"/>
-        </w:rPr>
-        <w:t xml:space="preserve"> guarda las cotizaciones de los </w:t>
+      <w:r>
+        <w:rPr>
+          <w:rFonts w:ascii="Times New Roman" w:hAnsi="Times New Roman" w:cs="Times New Roman"/>
+        </w:rPr>
+        <w:t>(</w:t>
+      </w:r>
+      <w:proofErr w:type="spellStart"/>
+      <w:r>
+        <w:rPr>
+          <w:rFonts w:ascii="Times New Roman" w:hAnsi="Times New Roman" w:cs="Times New Roman"/>
+        </w:rPr>
+        <w:t>zona_nombre</w:t>
+      </w:r>
+      <w:proofErr w:type="spellEnd"/>
+      <w:r>
+        <w:rPr>
+          <w:rFonts w:ascii="Times New Roman" w:hAnsi="Times New Roman" w:cs="Times New Roman"/>
+        </w:rPr>
+        <w:t>)</w:t>
+      </w:r>
+    </w:p>
+    <w:p>
+      <w:pPr>
+        <w:numPr>
+          <w:ilvl w:val="0"/>
+          <w:numId w:val="2"/>
+        </w:numPr>
+        <w:rPr>
+          <w:rFonts w:ascii="Times New Roman" w:hAnsi="Times New Roman" w:cs="Times New Roman"/>
+        </w:rPr>
+      </w:pPr>
+      <w:proofErr w:type="spellStart"/>
+      <w:proofErr w:type="gramStart"/>
+      <w:r>
+        <w:rPr>
+          <w:rFonts w:ascii="Times New Roman" w:hAnsi="Times New Roman" w:cs="Times New Roman"/>
+        </w:rPr>
+        <w:t>clientes.sector</w:t>
+      </w:r>
+      <w:proofErr w:type="spellEnd"/>
+      <w:proofErr w:type="gramEnd"/>
+      <w:r>
+        <w:rPr>
+          <w:rFonts w:ascii="Times New Roman" w:hAnsi="Times New Roman" w:cs="Times New Roman"/>
+        </w:rPr>
+        <w:t>(</w:t>
+      </w:r>
+      <w:proofErr w:type="spellStart"/>
+      <w:r>
+        <w:rPr>
+          <w:rFonts w:ascii="Times New Roman" w:hAnsi="Times New Roman" w:cs="Times New Roman"/>
+        </w:rPr>
+        <w:t>sector_nombre</w:t>
+      </w:r>
+      <w:proofErr w:type="spellEnd"/>
+      <w:r>
+        <w:rPr>
+          <w:rFonts w:ascii="Times New Roman" w:hAnsi="Times New Roman" w:cs="Times New Roman"/>
+        </w:rPr>
+        <w:t>)</w:t>
+      </w:r>
+    </w:p>
+    <w:p>
+      <w:pPr>
+        <w:ind w:left="720"/>
+        <w:rPr>
+          <w:rFonts w:ascii="Times New Roman" w:hAnsi="Times New Roman" w:cs="Times New Roman"/>
+        </w:rPr>
+      </w:pPr>
+    </w:p>
+    <w:p>
+      <w:pPr>
+        <w:pStyle w:val="Heading2"/>
+        <w:rPr>
+          <w:rFonts w:ascii="Times New Roman" w:hAnsi="Times New Roman" w:cs="Times New Roman"/>
+          <w:color w:val="auto"/>
+        </w:rPr>
+      </w:pPr>
+      <w:r>
+        <w:rPr>
+          <w:rFonts w:ascii="Times New Roman" w:hAnsi="Times New Roman" w:cs="Times New Roman"/>
+          <w:color w:val="auto"/>
+        </w:rPr>
+        <w:t>E</w:t>
+      </w:r>
+      <w:r>
+        <w:rPr>
+          <w:rFonts w:ascii="Times New Roman" w:hAnsi="Times New Roman" w:cs="Times New Roman"/>
+          <w:color w:val="auto"/>
+        </w:rPr>
+        <w:t>squema de cotización</w:t>
+      </w:r>
+    </w:p>
+    <w:p>
+      <w:pPr>
+        <w:pStyle w:val="Heading3"/>
+        <w:rPr>
+          <w:rFonts w:ascii="Times New Roman" w:hAnsi="Times New Roman" w:cs="Times New Roman"/>
+          <w:color w:val="auto"/>
+        </w:rPr>
+      </w:pPr>
+      <w:r>
+        <w:rPr>
+          <w:rFonts w:ascii="Times New Roman" w:hAnsi="Times New Roman" w:cs="Times New Roman"/>
+          <w:color w:val="auto"/>
+        </w:rPr>
+        <w:t>Tabla:</w:t>
+      </w:r>
+      <w:r>
+        <w:rPr>
+          <w:rFonts w:ascii="Times New Roman" w:hAnsi="Times New Roman" w:cs="Times New Roman"/>
+          <w:color w:val="auto"/>
+        </w:rPr>
+        <w:t xml:space="preserve"> </w:t>
+      </w:r>
+      <w:proofErr w:type="spellStart"/>
+      <w:proofErr w:type="gramStart"/>
+      <w:r>
+        <w:rPr>
+          <w:rFonts w:ascii="Times New Roman" w:hAnsi="Times New Roman" w:cs="Times New Roman"/>
+          <w:color w:val="auto"/>
+        </w:rPr>
+        <w:t>cotizaciones.cotizaciones</w:t>
+      </w:r>
+      <w:proofErr w:type="spellEnd"/>
+      <w:proofErr w:type="gramEnd"/>
+    </w:p>
+    <w:p>
+      <w:pPr>
+        <w:rPr>
+          <w:rFonts w:ascii="Times New Roman" w:hAnsi="Times New Roman" w:cs="Times New Roman"/>
+        </w:rPr>
+      </w:pPr>
+      <w:r>
+        <w:rPr>
+          <w:rFonts w:ascii="Times New Roman" w:hAnsi="Times New Roman" w:cs="Times New Roman"/>
+        </w:rPr>
+        <w:t xml:space="preserve">Descripción: guarda las cotizaciones de los </w:t>
       </w:r>
       <w:proofErr w:type="gramStart"/>
       <w:r>
@@ -11343,7 +12194,6 @@
               <w:rPr>
                 <w:rFonts w:ascii="Times New Roman" w:hAnsi="Times New Roman" w:cs="Times New Roman"/>
               </w:rPr>
-              <w:lastRenderedPageBreak/>
               <w:t>Campo</w:t>
             </w:r>
           </w:p>
@@ -12315,13 +13165,7 @@
               <w:rPr>
                 <w:rFonts w:ascii="Times New Roman" w:hAnsi="Times New Roman" w:cs="Times New Roman"/>
               </w:rPr>
-              <w:t xml:space="preserve">Estado de la cotización </w:t>
-            </w:r>
-            <w:r>
-              <w:rPr>
-                <w:rFonts w:ascii="Times New Roman" w:hAnsi="Times New Roman" w:cs="Times New Roman"/>
-              </w:rPr>
-              <w:t>(abierta, aprobada, denegada)</w:t>
+              <w:t>Estado de la cotización (abierta, aprobada, denegada)</w:t>
             </w:r>
           </w:p>
         </w:tc>
@@ -12343,6 +13187,7 @@
               <w:rPr>
                 <w:rFonts w:ascii="Times New Roman" w:hAnsi="Times New Roman" w:cs="Times New Roman"/>
               </w:rPr>
+              <w:lastRenderedPageBreak/>
               <w:t>m_denegacion</w:t>
             </w:r>
             <w:proofErr w:type="spellEnd"/>
@@ -12692,40 +13537,115 @@
     </w:p>
     <w:p>
       <w:pPr>
-        <w:rPr>
-          <w:rFonts w:ascii="Times New Roman" w:hAnsi="Times New Roman" w:cs="Times New Roman"/>
-        </w:rPr>
-      </w:pPr>
-    </w:p>
-    <w:p>
-      <w:pPr>
-        <w:pStyle w:val="Heading3"/>
-        <w:rPr>
-          <w:rFonts w:ascii="Times New Roman" w:hAnsi="Times New Roman" w:cs="Times New Roman"/>
-          <w:color w:val="auto"/>
-        </w:rPr>
-      </w:pPr>
-      <w:r>
-        <w:rPr>
-          <w:rFonts w:ascii="Times New Roman" w:hAnsi="Times New Roman" w:cs="Times New Roman"/>
-          <w:color w:val="auto"/>
-        </w:rPr>
-        <w:t>Tabla:</w:t>
-      </w:r>
-      <w:r>
-        <w:rPr>
-          <w:rFonts w:ascii="Times New Roman" w:hAnsi="Times New Roman" w:cs="Times New Roman"/>
-          <w:color w:val="auto"/>
-        </w:rPr>
-        <w:t xml:space="preserve"> </w:t>
-      </w:r>
+        <w:numPr>
+          <w:ilvl w:val="0"/>
+          <w:numId w:val="2"/>
+        </w:numPr>
+        <w:rPr>
+          <w:rFonts w:ascii="Times New Roman" w:hAnsi="Times New Roman" w:cs="Times New Roman"/>
+        </w:rPr>
+      </w:pPr>
       <w:proofErr w:type="spellStart"/>
       <w:proofErr w:type="gramStart"/>
       <w:r>
         <w:rPr>
           <w:rFonts w:ascii="Times New Roman" w:hAnsi="Times New Roman" w:cs="Times New Roman"/>
+        </w:rPr>
+        <w:t>clientes.zona</w:t>
+      </w:r>
+      <w:proofErr w:type="spellEnd"/>
+      <w:proofErr w:type="gramEnd"/>
+      <w:r>
+        <w:rPr>
+          <w:rFonts w:ascii="Times New Roman" w:hAnsi="Times New Roman" w:cs="Times New Roman"/>
+        </w:rPr>
+        <w:t>(</w:t>
+      </w:r>
+      <w:proofErr w:type="spellStart"/>
+      <w:r>
+        <w:rPr>
+          <w:rFonts w:ascii="Times New Roman" w:hAnsi="Times New Roman" w:cs="Times New Roman"/>
+        </w:rPr>
+        <w:t>zona_nombre</w:t>
+      </w:r>
+      <w:proofErr w:type="spellEnd"/>
+      <w:r>
+        <w:rPr>
+          <w:rFonts w:ascii="Times New Roman" w:hAnsi="Times New Roman" w:cs="Times New Roman"/>
+        </w:rPr>
+        <w:t>)</w:t>
+      </w:r>
+    </w:p>
+    <w:p>
+      <w:pPr>
+        <w:numPr>
+          <w:ilvl w:val="0"/>
+          <w:numId w:val="2"/>
+        </w:numPr>
+        <w:rPr>
+          <w:rFonts w:ascii="Times New Roman" w:hAnsi="Times New Roman" w:cs="Times New Roman"/>
+        </w:rPr>
+      </w:pPr>
+      <w:proofErr w:type="spellStart"/>
+      <w:proofErr w:type="gramStart"/>
+      <w:r>
+        <w:rPr>
+          <w:rFonts w:ascii="Times New Roman" w:hAnsi="Times New Roman" w:cs="Times New Roman"/>
+        </w:rPr>
+        <w:t>clientes.sector</w:t>
+      </w:r>
+      <w:proofErr w:type="spellEnd"/>
+      <w:proofErr w:type="gramEnd"/>
+      <w:r>
+        <w:rPr>
+          <w:rFonts w:ascii="Times New Roman" w:hAnsi="Times New Roman" w:cs="Times New Roman"/>
+        </w:rPr>
+        <w:t>(</w:t>
+      </w:r>
+      <w:proofErr w:type="spellStart"/>
+      <w:r>
+        <w:rPr>
+          <w:rFonts w:ascii="Times New Roman" w:hAnsi="Times New Roman" w:cs="Times New Roman"/>
+        </w:rPr>
+        <w:t>sector_nombre</w:t>
+      </w:r>
+      <w:proofErr w:type="spellEnd"/>
+      <w:r>
+        <w:rPr>
+          <w:rFonts w:ascii="Times New Roman" w:hAnsi="Times New Roman" w:cs="Times New Roman"/>
+        </w:rPr>
+        <w:t>)</w:t>
+      </w:r>
+    </w:p>
+    <w:p>
+      <w:pPr>
+        <w:rPr>
+          <w:rFonts w:ascii="Times New Roman" w:hAnsi="Times New Roman" w:cs="Times New Roman"/>
+        </w:rPr>
+      </w:pPr>
+    </w:p>
+    <w:p>
+      <w:pPr>
+        <w:pStyle w:val="Heading3"/>
+        <w:rPr>
+          <w:rFonts w:ascii="Times New Roman" w:hAnsi="Times New Roman" w:cs="Times New Roman"/>
           <w:color w:val="auto"/>
         </w:rPr>
+      </w:pPr>
+      <w:r>
+        <w:rPr>
+          <w:rFonts w:ascii="Times New Roman" w:hAnsi="Times New Roman" w:cs="Times New Roman"/>
+          <w:color w:val="auto"/>
+        </w:rPr>
+        <w:t xml:space="preserve">Tabla: </w:t>
+      </w:r>
+      <w:proofErr w:type="spellStart"/>
+      <w:proofErr w:type="gramStart"/>
+      <w:r>
+        <w:rPr>
+          <w:rFonts w:ascii="Times New Roman" w:hAnsi="Times New Roman" w:cs="Times New Roman"/>
+          <w:color w:val="auto"/>
+        </w:rPr>
         <w:t>cotizaciones.lista</w:t>
       </w:r>
       <w:proofErr w:type="gramEnd"/>
@@ -12748,13 +13668,7 @@
         <w:rPr>
           <w:rFonts w:ascii="Times New Roman" w:hAnsi="Times New Roman" w:cs="Times New Roman"/>
         </w:rPr>
-        <w:t>Descripción:</w:t>
-      </w:r>
-      <w:r>
-        <w:rPr>
-          <w:rFonts w:ascii="Times New Roman" w:hAnsi="Times New Roman" w:cs="Times New Roman"/>
-        </w:rPr>
-        <w:t xml:space="preserve"> guarda los </w:t>
+        <w:t xml:space="preserve">Descripción: guarda los </w:t>
       </w:r>
       <w:proofErr w:type="spellStart"/>
       <w:r>
@@ -13362,7 +14276,6 @@
         <w:rPr>
           <w:rFonts w:ascii="Times New Roman" w:hAnsi="Times New Roman" w:cs="Times New Roman"/>
         </w:rPr>
-        <w:lastRenderedPageBreak/>
         <w:t>cotizaciones.cotizaciones</w:t>
       </w:r>
       <w:proofErr w:type="spellEnd"/>
@@ -13487,13 +14400,7 @@
         <w:rPr>
           <w:rFonts w:ascii="Times New Roman" w:hAnsi="Times New Roman" w:cs="Times New Roman"/>
         </w:rPr>
-        <w:t>Descripción:</w:t>
-      </w:r>
-      <w:r>
-        <w:rPr>
-          <w:rFonts w:ascii="Times New Roman" w:hAnsi="Times New Roman" w:cs="Times New Roman"/>
-        </w:rPr>
-        <w:t xml:space="preserve"> guarda el proceso de la realización de la cotización. </w:t>
+        <w:t xml:space="preserve">Descripción: guarda el proceso de la realización de la cotización. </w:t>
       </w:r>
     </w:p>
     <w:tbl>
@@ -13524,6 +14431,7 @@
               <w:rPr>
                 <w:rFonts w:ascii="Times New Roman" w:hAnsi="Times New Roman" w:cs="Times New Roman"/>
               </w:rPr>
+              <w:lastRenderedPageBreak/>
               <w:t>Campo</w:t>
             </w:r>
           </w:p>
@@ -14404,13 +15312,7 @@
         <w:rPr>
           <w:rFonts w:ascii="Times New Roman" w:hAnsi="Times New Roman" w:cs="Times New Roman"/>
         </w:rPr>
-        <w:t>Descripción:</w:t>
-      </w:r>
-      <w:r>
-        <w:rPr>
-          <w:rFonts w:ascii="Times New Roman" w:hAnsi="Times New Roman" w:cs="Times New Roman"/>
-        </w:rPr>
-        <w:t xml:space="preserve"> genera la factura de compra de los clientes. </w:t>
+        <w:t xml:space="preserve">Descripción: genera la factura de compra de los clientes. </w:t>
       </w:r>
     </w:p>
     <w:tbl>
@@ -15188,7 +16090,6 @@
               <w:rPr>
                 <w:rFonts w:ascii="Times New Roman" w:hAnsi="Times New Roman" w:cs="Times New Roman"/>
               </w:rPr>
-              <w:lastRenderedPageBreak/>
               <w:t>estado</w:t>
             </w:r>
           </w:p>
@@ -15305,13 +16206,7 @@
               <w:rPr>
                 <w:rFonts w:ascii="Times New Roman" w:hAnsi="Times New Roman" w:cs="Times New Roman"/>
               </w:rPr>
-              <w:t>20</w:t>
-            </w:r>
-            <w:r>
-              <w:rPr>
-                <w:rFonts w:ascii="Times New Roman" w:hAnsi="Times New Roman" w:cs="Times New Roman"/>
-              </w:rPr>
-              <w:t>0</w:t>
+              <w:t>200</w:t>
             </w:r>
           </w:p>
         </w:tc>
@@ -15421,6 +16316,7 @@
         <w:rPr>
           <w:rFonts w:ascii="Times New Roman" w:hAnsi="Times New Roman" w:cs="Times New Roman"/>
         </w:rPr>
+        <w:lastRenderedPageBreak/>
         <w:t>Llave foránea:</w:t>
       </w:r>
     </w:p>
@@ -15576,13 +16472,7 @@
         <w:rPr>
           <w:rFonts w:ascii="Times New Roman" w:hAnsi="Times New Roman" w:cs="Times New Roman"/>
         </w:rPr>
-        <w:t>Descripción:</w:t>
-      </w:r>
-      <w:r>
-        <w:rPr>
-          <w:rFonts w:ascii="Times New Roman" w:hAnsi="Times New Roman" w:cs="Times New Roman"/>
-        </w:rPr>
-        <w:t xml:space="preserve"> guarda la lista de productos que se facturaron.</w:t>
+        <w:t>Descripción: guarda la lista de productos que se facturaron.</w:t>
       </w:r>
     </w:p>
     <w:tbl>
@@ -16353,7 +17243,6 @@
           <w:rFonts w:ascii="Times New Roman" w:hAnsi="Times New Roman" w:cs="Times New Roman"/>
           <w:color w:val="auto"/>
         </w:rPr>
-        <w:lastRenderedPageBreak/>
         <w:t>E</w:t>
       </w:r>
       <w:r>
@@ -16424,13 +17313,7 @@
         <w:rPr>
           <w:rFonts w:ascii="Times New Roman" w:hAnsi="Times New Roman" w:cs="Times New Roman"/>
         </w:rPr>
-        <w:t>Descripción:</w:t>
-      </w:r>
-      <w:r>
-        <w:rPr>
-          <w:rFonts w:ascii="Times New Roman" w:hAnsi="Times New Roman" w:cs="Times New Roman"/>
-        </w:rPr>
-        <w:t xml:space="preserve"> guarda las especificaciones de los casos.</w:t>
+        <w:t>Descripción: guarda las especificaciones de los casos.</w:t>
       </w:r>
     </w:p>
     <w:tbl>
@@ -17050,6 +17933,7 @@
               <w:rPr>
                 <w:rFonts w:ascii="Times New Roman" w:hAnsi="Times New Roman" w:cs="Times New Roman"/>
               </w:rPr>
+              <w:lastRenderedPageBreak/>
               <w:t>asunto</w:t>
             </w:r>
           </w:p>
@@ -17889,13 +18773,7 @@
         <w:rPr>
           <w:rFonts w:ascii="Times New Roman" w:hAnsi="Times New Roman" w:cs="Times New Roman"/>
         </w:rPr>
-        <w:t>Descripción:</w:t>
-      </w:r>
-      <w:r>
-        <w:rPr>
-          <w:rFonts w:ascii="Times New Roman" w:hAnsi="Times New Roman" w:cs="Times New Roman"/>
-        </w:rPr>
-        <w:t xml:space="preserve"> guarda la descripción de las tareas de los casos.</w:t>
+        <w:t>Descripción: guarda la descripción de las tareas de los casos.</w:t>
       </w:r>
     </w:p>
     <w:tbl>
@@ -18799,15 +19677,6 @@
   </w:num>
   <w:num w:numId="2" w16cid:durableId="72555443">
     <w:abstractNumId w:val="0"/>
-    <w:lvlOverride w:ilvl="0"/>
-    <w:lvlOverride w:ilvl="1"/>
-    <w:lvlOverride w:ilvl="2"/>
-    <w:lvlOverride w:ilvl="3"/>
-    <w:lvlOverride w:ilvl="4"/>
-    <w:lvlOverride w:ilvl="5"/>
-    <w:lvlOverride w:ilvl="6"/>
-    <w:lvlOverride w:ilvl="7"/>
-    <w:lvlOverride w:ilvl="8"/>
   </w:num>
 </w:numbering>
 </file>
@@ -19212,7 +20081,7 @@
   <w:style w:type="paragraph" w:default="1" w:styleId="Normal">
     <w:name w:val="Normal"/>
     <w:qFormat/>
-    <w:rsid w:val="00344AA4"/>
+    <w:rsid w:val="00787469"/>
   </w:style>
   <w:style w:type="paragraph" w:styleId="Heading1">
     <w:name w:val="heading 1"/>

</xml_diff>